<commit_message>
Update Ko Chi Ling Software Design Task 4.docx
</commit_message>
<xml_diff>
--- a/Ko Chi Ling Software Design Task 4.docx
+++ b/Ko Chi Ling Software Design Task 4.docx
@@ -2,39 +2,801 @@
 <file path=word/document.xml><?xml version="1.0" encoding="utf-8"?>
 <w:document xmlns:wpc="http://schemas.microsoft.com/office/word/2010/wordprocessingCanvas" xmlns:cx="http://schemas.microsoft.com/office/drawing/2014/chartex" xmlns:cx1="http://schemas.microsoft.com/office/drawing/2015/9/8/chartex" xmlns:cx2="http://schemas.microsoft.com/office/drawing/2015/10/21/chartex" xmlns:cx3="http://schemas.microsoft.com/office/drawing/2016/5/9/chartex" xmlns:cx4="http://schemas.microsoft.com/office/drawing/2016/5/10/chartex" xmlns:cx5="http://schemas.microsoft.com/office/drawing/2016/5/11/chartex" xmlns:cx6="http://schemas.microsoft.com/office/drawing/2016/5/12/chartex" xmlns:cx7="http://schemas.microsoft.com/office/drawing/2016/5/13/chartex" xmlns:cx8="http://schemas.microsoft.com/office/drawing/2016/5/14/chartex" xmlns:mc="http://schemas.openxmlformats.org/markup-compatibility/2006" xmlns:aink="http://schemas.microsoft.com/office/drawing/2016/ink" xmlns:am3d="http://schemas.microsoft.com/office/drawing/2017/model3d" xmlns:o="urn:schemas-microsoft-com:office:office" xmlns:oel="http://schemas.microsoft.com/office/2019/extlst" xmlns:r="http://schemas.openxmlformats.org/officeDocument/2006/relationships" xmlns:m="http://schemas.openxmlformats.org/officeDocument/2006/math" xmlns:v="urn:schemas-microsoft-com:vml" xmlns:wp14="http://schemas.microsoft.com/office/word/2010/wordprocessingDrawing" xmlns:wp="http://schemas.openxmlformats.org/drawingml/2006/wordprocessingDrawing" xmlns:w10="urn:schemas-microsoft-com:office:word" xmlns:w="http://schemas.openxmlformats.org/wordprocessingml/2006/main" xmlns:w14="http://schemas.microsoft.com/office/word/2010/wordml" xmlns:w15="http://schemas.microsoft.com/office/word/2012/wordml" xmlns:w16cex="http://schemas.microsoft.com/office/word/2018/wordml/cex" xmlns:w16cid="http://schemas.microsoft.com/office/word/2016/wordml/cid" xmlns:w16="http://schemas.microsoft.com/office/word/2018/wordml" xmlns:w16sdtdh="http://schemas.microsoft.com/office/word/2020/wordml/sdtdatahash" xmlns:w16se="http://schemas.microsoft.com/office/word/2015/wordml/symex" xmlns:wpg="http://schemas.microsoft.com/office/word/2010/wordprocessingGroup" xmlns:wpi="http://schemas.microsoft.com/office/word/2010/wordprocessingInk" xmlns:wne="http://schemas.microsoft.com/office/word/2006/wordml" xmlns:wps="http://schemas.microsoft.com/office/word/2010/wordprocessingShape" mc:Ignorable="w14 w15 w16se w16cid w16 w16cex w16sdtdh wp14">
   <w:body>
-    <w:bookmarkStart w:id="0" w:name="_MON_1730057289"/>
-    <w:bookmarkEnd w:id="0"/>
-    <w:p>
-      <w:r>
-        <w:object w:dxaOrig="9600" w:dyaOrig="14366" w14:anchorId="20B167ED">
-          <v:shapetype id="_x0000_t75" coordsize="21600,21600" o:spt="75" o:preferrelative="t" path="m@4@5l@4@11@9@11@9@5xe" filled="f" stroked="f">
-            <v:stroke joinstyle="miter"/>
-            <v:formulas>
-              <v:f eqn="if lineDrawn pixelLineWidth 0"/>
-              <v:f eqn="sum @0 1 0"/>
-              <v:f eqn="sum 0 0 @1"/>
-              <v:f eqn="prod @2 1 2"/>
-              <v:f eqn="prod @3 21600 pixelWidth"/>
-              <v:f eqn="prod @3 21600 pixelHeight"/>
-              <v:f eqn="sum @0 0 1"/>
-              <v:f eqn="prod @6 1 2"/>
-              <v:f eqn="prod @7 21600 pixelWidth"/>
-              <v:f eqn="sum @8 21600 0"/>
-              <v:f eqn="prod @7 21600 pixelHeight"/>
-              <v:f eqn="sum @10 21600 0"/>
-            </v:formulas>
-            <v:path o:extrusionok="f" gradientshapeok="t" o:connecttype="rect"/>
-            <o:lock v:ext="edit" aspectratio="t"/>
-          </v:shapetype>
-          <v:shape id="_x0000_i1025" type="#_x0000_t75" style="width:480pt;height:718.55pt" o:ole="">
-            <v:imagedata r:id="rId6" o:title=""/>
-          </v:shape>
-          <o:OLEObject Type="Embed" ProgID="Word.Document.12" ShapeID="_x0000_i1025" DrawAspect="Content" ObjectID="_1730125398" r:id="rId7">
-            <o:FieldCodes>\s</o:FieldCodes>
-          </o:OLEObject>
-        </w:object>
-      </w:r>
-    </w:p>
+    <w:p>
+      <w:pPr>
+        <w:jc w:val="both"/>
+        <w:rPr>
+          <w:rFonts w:ascii="Arial" w:hAnsi="Arial" w:cs="Arial"/>
+          <w:b/>
+          <w:sz w:val="20"/>
+        </w:rPr>
+      </w:pPr>
+      <w:r>
+        <w:rPr>
+          <w:rFonts w:ascii="Arial" w:hAnsi="Arial" w:cs="Arial"/>
+          <w:b/>
+          <w:sz w:val="20"/>
+        </w:rPr>
+        <w:t xml:space="preserve">INTI International College Penang </w:t>
+      </w:r>
+      <w:r>
+        <w:rPr>
+          <w:rFonts w:ascii="Arial" w:hAnsi="Arial" w:cs="Arial"/>
+          <w:b/>
+          <w:sz w:val="20"/>
+        </w:rPr>
+        <w:tab/>
+      </w:r>
+      <w:r>
+        <w:rPr>
+          <w:rFonts w:ascii="Arial" w:hAnsi="Arial" w:cs="Arial"/>
+          <w:b/>
+          <w:sz w:val="20"/>
+        </w:rPr>
+        <w:tab/>
+      </w:r>
+      <w:r>
+        <w:rPr>
+          <w:rFonts w:ascii="Arial" w:hAnsi="Arial" w:cs="Arial"/>
+          <w:b/>
+          <w:sz w:val="20"/>
+        </w:rPr>
+        <w:tab/>
+        <w:t xml:space="preserve">   School of Engineering and Technology</w:t>
+      </w:r>
+    </w:p>
+    <w:p>
+      <w:pPr>
+        <w:jc w:val="both"/>
+        <w:rPr>
+          <w:rFonts w:ascii="Arial" w:hAnsi="Arial" w:cs="Arial"/>
+          <w:b/>
+          <w:sz w:val="20"/>
+        </w:rPr>
+      </w:pPr>
+      <w:r>
+        <w:rPr>
+          <w:rFonts w:ascii="Arial" w:hAnsi="Arial" w:cs="Arial"/>
+          <w:b/>
+          <w:sz w:val="20"/>
+        </w:rPr>
+        <w:t>3+0 Bachelor of Science (Hons) in Computer Science, in collaboration with Coventry University, UK</w:t>
+      </w:r>
+    </w:p>
+    <w:p>
+      <w:pPr>
+        <w:jc w:val="both"/>
+        <w:rPr>
+          <w:rFonts w:ascii="Arial" w:hAnsi="Arial" w:cs="Arial"/>
+          <w:b/>
+          <w:sz w:val="20"/>
+        </w:rPr>
+      </w:pPr>
+      <w:r>
+        <w:rPr>
+          <w:rFonts w:ascii="Arial" w:hAnsi="Arial" w:cs="Arial"/>
+          <w:b/>
+          <w:sz w:val="20"/>
+        </w:rPr>
+        <w:t>3+0 Bachelor of Science (Hons) in Computing, in collaboration with Coventry University, UK</w:t>
+      </w:r>
+    </w:p>
+    <w:p>
+      <w:pPr>
+        <w:spacing w:after="0" w:line="360" w:lineRule="auto"/>
+        <w:rPr>
+          <w:rFonts w:ascii="Arial" w:hAnsi="Arial" w:cs="Arial"/>
+          <w:b/>
+        </w:rPr>
+      </w:pPr>
+      <w:r>
+        <w:rPr>
+          <w:rFonts w:ascii="Arial" w:hAnsi="Arial" w:cs="Arial"/>
+          <w:b/>
+        </w:rPr>
+        <w:t>Coursework cover sheet</w:t>
+      </w:r>
+    </w:p>
+    <w:p>
+      <w:pPr>
+        <w:spacing w:after="0" w:line="360" w:lineRule="auto"/>
+        <w:rPr>
+          <w:rFonts w:ascii="Arial" w:hAnsi="Arial" w:cs="Arial"/>
+          <w:b/>
+        </w:rPr>
+      </w:pPr>
+      <w:r>
+        <w:rPr>
+          <w:rFonts w:ascii="Arial" w:hAnsi="Arial" w:cs="Arial"/>
+          <w:b/>
+        </w:rPr>
+        <w:t>Section A - To be completed by the student</w:t>
+      </w:r>
+    </w:p>
+    <w:tbl>
+      <w:tblPr>
+        <w:tblStyle w:val="TableGrid"/>
+        <w:tblW w:w="0" w:type="auto"/>
+        <w:tblLook w:val="04A0" w:firstRow="1" w:lastRow="0" w:firstColumn="1" w:lastColumn="0" w:noHBand="0" w:noVBand="1"/>
+      </w:tblPr>
+      <w:tblGrid>
+        <w:gridCol w:w="4524"/>
+        <w:gridCol w:w="4492"/>
+      </w:tblGrid>
+      <w:tr>
+        <w:tc>
+          <w:tcPr>
+            <w:tcW w:w="9350" w:type="dxa"/>
+            <w:gridSpan w:val="2"/>
+          </w:tcPr>
+          <w:p>
+            <w:pPr>
+              <w:spacing w:line="360" w:lineRule="auto"/>
+              <w:rPr>
+                <w:rFonts w:ascii="Arial" w:hAnsi="Arial" w:cs="Arial"/>
+              </w:rPr>
+            </w:pPr>
+            <w:r>
+              <w:rPr>
+                <w:rFonts w:ascii="Arial" w:hAnsi="Arial" w:cs="Arial"/>
+              </w:rPr>
+              <w:t>Full</w:t>
+            </w:r>
+            <w:r>
+              <w:rPr>
+                <w:rFonts w:ascii="Arial" w:hAnsi="Arial" w:cs="Arial"/>
+              </w:rPr>
+              <w:t xml:space="preserve"> Name: Ko Chi Ling </w:t>
+            </w:r>
+          </w:p>
+          <w:p>
+            <w:pPr>
+              <w:spacing w:line="360" w:lineRule="auto"/>
+              <w:rPr>
+                <w:rFonts w:ascii="Arial" w:hAnsi="Arial" w:cs="Arial"/>
+              </w:rPr>
+            </w:pPr>
+          </w:p>
+        </w:tc>
+      </w:tr>
+      <w:tr>
+        <w:tc>
+          <w:tcPr>
+            <w:tcW w:w="9350" w:type="dxa"/>
+            <w:gridSpan w:val="2"/>
+          </w:tcPr>
+          <w:p>
+            <w:pPr>
+              <w:spacing w:line="360" w:lineRule="auto"/>
+              <w:rPr>
+                <w:rFonts w:ascii="Arial" w:hAnsi="Arial" w:cs="Arial"/>
+              </w:rPr>
+            </w:pPr>
+            <w:r>
+              <w:rPr>
+                <w:rFonts w:ascii="Arial" w:hAnsi="Arial" w:cs="Arial"/>
+              </w:rPr>
+              <w:t xml:space="preserve">CU Student ID </w:t>
+            </w:r>
+            <w:r>
+              <w:rPr>
+                <w:rFonts w:ascii="Arial" w:hAnsi="Arial" w:cs="Arial"/>
+              </w:rPr>
+              <w:t>Number: 13446950</w:t>
+            </w:r>
+          </w:p>
+          <w:p>
+            <w:pPr>
+              <w:spacing w:line="360" w:lineRule="auto"/>
+              <w:rPr>
+                <w:rFonts w:ascii="Arial" w:hAnsi="Arial" w:cs="Arial"/>
+              </w:rPr>
+            </w:pPr>
+            <w:r>
+              <w:rPr>
+                <w:rFonts w:ascii="Arial" w:hAnsi="Arial" w:cs="Arial"/>
+              </w:rPr>
+              <w:t xml:space="preserve">INTI Student ID Number: </w:t>
+            </w:r>
+            <w:r>
+              <w:rPr>
+                <w:rFonts w:ascii="Arial" w:hAnsi="Arial" w:cs="Arial"/>
+              </w:rPr>
+              <w:t>P21013435</w:t>
+            </w:r>
+          </w:p>
+        </w:tc>
+      </w:tr>
+      <w:tr>
+        <w:tc>
+          <w:tcPr>
+            <w:tcW w:w="9350" w:type="dxa"/>
+            <w:gridSpan w:val="2"/>
+          </w:tcPr>
+          <w:p>
+            <w:pPr>
+              <w:spacing w:line="360" w:lineRule="auto"/>
+              <w:rPr>
+                <w:rFonts w:ascii="Arial" w:hAnsi="Arial" w:cs="Arial"/>
+              </w:rPr>
+            </w:pPr>
+            <w:r>
+              <w:rPr>
+                <w:rFonts w:ascii="Arial" w:hAnsi="Arial" w:cs="Arial"/>
+              </w:rPr>
+              <w:t>Semester:1</w:t>
+            </w:r>
+          </w:p>
+          <w:p>
+            <w:pPr>
+              <w:spacing w:line="360" w:lineRule="auto"/>
+              <w:rPr>
+                <w:rFonts w:ascii="Arial" w:hAnsi="Arial" w:cs="Arial"/>
+                <w:b/>
+              </w:rPr>
+            </w:pPr>
+          </w:p>
+        </w:tc>
+      </w:tr>
+      <w:tr>
+        <w:tc>
+          <w:tcPr>
+            <w:tcW w:w="9350" w:type="dxa"/>
+            <w:gridSpan w:val="2"/>
+          </w:tcPr>
+          <w:p>
+            <w:pPr>
+              <w:spacing w:line="360" w:lineRule="auto"/>
+              <w:rPr>
+                <w:rFonts w:ascii="Arial" w:hAnsi="Arial" w:cs="Arial"/>
+              </w:rPr>
+            </w:pPr>
+            <w:r>
+              <w:rPr>
+                <w:rFonts w:ascii="Arial" w:hAnsi="Arial" w:cs="Arial"/>
+              </w:rPr>
+              <w:t>Session:</w:t>
+            </w:r>
+          </w:p>
+          <w:p>
+            <w:pPr>
+              <w:spacing w:line="360" w:lineRule="auto"/>
+              <w:rPr>
+                <w:rFonts w:ascii="Arial" w:hAnsi="Arial" w:cs="Arial"/>
+              </w:rPr>
+            </w:pPr>
+            <w:r>
+              <w:rPr>
+                <w:rFonts w:ascii="Arial" w:hAnsi="Arial" w:cs="Arial"/>
+                <w:b/>
+              </w:rPr>
+              <w:t>August 2022</w:t>
+            </w:r>
+          </w:p>
+        </w:tc>
+      </w:tr>
+      <w:tr>
+        <w:tc>
+          <w:tcPr>
+            <w:tcW w:w="9350" w:type="dxa"/>
+            <w:gridSpan w:val="2"/>
+          </w:tcPr>
+          <w:p>
+            <w:pPr>
+              <w:spacing w:line="360" w:lineRule="auto"/>
+              <w:rPr>
+                <w:rFonts w:ascii="Arial" w:hAnsi="Arial" w:cs="Arial"/>
+              </w:rPr>
+            </w:pPr>
+            <w:r>
+              <w:rPr>
+                <w:rFonts w:ascii="Arial" w:hAnsi="Arial" w:cs="Arial"/>
+              </w:rPr>
+              <w:t>Lecturer:</w:t>
+            </w:r>
+          </w:p>
+          <w:p>
+            <w:pPr>
+              <w:spacing w:line="360" w:lineRule="auto"/>
+              <w:rPr>
+                <w:rFonts w:ascii="Arial" w:hAnsi="Arial" w:cs="Arial"/>
+                <w:b/>
+              </w:rPr>
+            </w:pPr>
+            <w:proofErr w:type="spellStart"/>
+            <w:r>
+              <w:rPr>
+                <w:rFonts w:ascii="Arial" w:hAnsi="Arial" w:cs="Arial"/>
+                <w:b/>
+              </w:rPr>
+              <w:t>Nadhrah</w:t>
+            </w:r>
+            <w:proofErr w:type="spellEnd"/>
+            <w:r>
+              <w:rPr>
+                <w:rFonts w:ascii="Arial" w:hAnsi="Arial" w:cs="Arial"/>
+                <w:b/>
+              </w:rPr>
+              <w:t xml:space="preserve"> Abdul </w:t>
+            </w:r>
+            <w:proofErr w:type="spellStart"/>
+            <w:r>
+              <w:rPr>
+                <w:rFonts w:ascii="Arial" w:hAnsi="Arial" w:cs="Arial"/>
+                <w:b/>
+              </w:rPr>
+              <w:t>Hadi</w:t>
+            </w:r>
+            <w:proofErr w:type="spellEnd"/>
+            <w:r>
+              <w:rPr>
+                <w:rFonts w:ascii="Arial" w:hAnsi="Arial" w:cs="Arial"/>
+                <w:b/>
+              </w:rPr>
+              <w:t xml:space="preserve"> (nadhrah.abdulhadi@newinti.edu.my)</w:t>
+            </w:r>
+          </w:p>
+        </w:tc>
+      </w:tr>
+      <w:tr>
+        <w:tc>
+          <w:tcPr>
+            <w:tcW w:w="9350" w:type="dxa"/>
+            <w:gridSpan w:val="2"/>
+          </w:tcPr>
+          <w:p>
+            <w:pPr>
+              <w:spacing w:line="360" w:lineRule="auto"/>
+              <w:rPr>
+                <w:rFonts w:ascii="Arial" w:hAnsi="Arial" w:cs="Arial"/>
+              </w:rPr>
+            </w:pPr>
+            <w:r>
+              <w:rPr>
+                <w:rFonts w:ascii="Arial" w:hAnsi="Arial" w:cs="Arial"/>
+              </w:rPr>
+              <w:t>Module Code and Title:</w:t>
+            </w:r>
+          </w:p>
+          <w:p>
+            <w:pPr>
+              <w:spacing w:line="360" w:lineRule="auto"/>
+              <w:rPr>
+                <w:rFonts w:ascii="Arial" w:hAnsi="Arial" w:cs="Arial"/>
+                <w:b/>
+              </w:rPr>
+            </w:pPr>
+            <w:r>
+              <w:rPr>
+                <w:rFonts w:ascii="Arial" w:hAnsi="Arial" w:cs="Arial"/>
+                <w:b/>
+              </w:rPr>
+              <w:t>4067CEM</w:t>
+            </w:r>
+            <w:r>
+              <w:rPr>
+                <w:rFonts w:ascii="Arial" w:hAnsi="Arial" w:cs="Arial"/>
+                <w:b/>
+              </w:rPr>
+              <w:t xml:space="preserve"> </w:t>
+            </w:r>
+            <w:r>
+              <w:rPr>
+                <w:rFonts w:ascii="Arial" w:hAnsi="Arial" w:cs="Arial"/>
+                <w:b/>
+              </w:rPr>
+              <w:t>Software Design</w:t>
+            </w:r>
+          </w:p>
+        </w:tc>
+      </w:tr>
+      <w:tr>
+        <w:tc>
+          <w:tcPr>
+            <w:tcW w:w="4675" w:type="dxa"/>
+          </w:tcPr>
+          <w:p>
+            <w:pPr>
+              <w:spacing w:line="360" w:lineRule="auto"/>
+              <w:rPr>
+                <w:rFonts w:ascii="Arial" w:hAnsi="Arial" w:cs="Arial"/>
+              </w:rPr>
+            </w:pPr>
+            <w:r>
+              <w:rPr>
+                <w:rFonts w:ascii="Arial" w:hAnsi="Arial" w:cs="Arial"/>
+              </w:rPr>
+              <w:t>Assignment No. / Title:</w:t>
+            </w:r>
+          </w:p>
+          <w:p>
+            <w:pPr>
+              <w:spacing w:line="360" w:lineRule="auto"/>
+              <w:rPr>
+                <w:rFonts w:ascii="Arial" w:hAnsi="Arial" w:cs="Arial"/>
+                <w:b/>
+              </w:rPr>
+            </w:pPr>
+            <w:r>
+              <w:rPr>
+                <w:rFonts w:ascii="Arial" w:hAnsi="Arial" w:cs="Arial"/>
+                <w:b/>
+              </w:rPr>
+              <w:t xml:space="preserve">Continuous Assessment </w:t>
+            </w:r>
+          </w:p>
+        </w:tc>
+        <w:tc>
+          <w:tcPr>
+            <w:tcW w:w="4675" w:type="dxa"/>
+          </w:tcPr>
+          <w:p>
+            <w:pPr>
+              <w:spacing w:line="360" w:lineRule="auto"/>
+              <w:rPr>
+                <w:rFonts w:ascii="Arial" w:hAnsi="Arial" w:cs="Arial"/>
+              </w:rPr>
+            </w:pPr>
+            <w:r>
+              <w:rPr>
+                <w:rFonts w:ascii="Arial" w:hAnsi="Arial" w:cs="Arial"/>
+              </w:rPr>
+              <w:t xml:space="preserve">% </w:t>
+            </w:r>
+            <w:proofErr w:type="gramStart"/>
+            <w:r>
+              <w:rPr>
+                <w:rFonts w:ascii="Arial" w:hAnsi="Arial" w:cs="Arial"/>
+              </w:rPr>
+              <w:t>of</w:t>
+            </w:r>
+            <w:proofErr w:type="gramEnd"/>
+            <w:r>
+              <w:rPr>
+                <w:rFonts w:ascii="Arial" w:hAnsi="Arial" w:cs="Arial"/>
+              </w:rPr>
+              <w:t xml:space="preserve"> Module Mark: </w:t>
+            </w:r>
+          </w:p>
+          <w:p>
+            <w:pPr>
+              <w:spacing w:line="360" w:lineRule="auto"/>
+              <w:rPr>
+                <w:rFonts w:ascii="Arial" w:hAnsi="Arial" w:cs="Arial"/>
+                <w:b/>
+              </w:rPr>
+            </w:pPr>
+            <w:r>
+              <w:rPr>
+                <w:rFonts w:ascii="Arial" w:hAnsi="Arial" w:cs="Arial"/>
+                <w:b/>
+              </w:rPr>
+              <w:t>50</w:t>
+            </w:r>
+          </w:p>
+        </w:tc>
+      </w:tr>
+      <w:tr>
+        <w:tc>
+          <w:tcPr>
+            <w:tcW w:w="4675" w:type="dxa"/>
+          </w:tcPr>
+          <w:p>
+            <w:pPr>
+              <w:spacing w:line="360" w:lineRule="auto"/>
+              <w:rPr>
+                <w:rFonts w:ascii="Arial" w:hAnsi="Arial" w:cs="Arial"/>
+              </w:rPr>
+            </w:pPr>
+            <w:r>
+              <w:rPr>
+                <w:rFonts w:ascii="Arial" w:hAnsi="Arial" w:cs="Arial"/>
+              </w:rPr>
+              <w:t>Hand out Date:</w:t>
+            </w:r>
+          </w:p>
+          <w:p>
+            <w:pPr>
+              <w:spacing w:line="360" w:lineRule="auto"/>
+              <w:rPr>
+                <w:rFonts w:ascii="Arial" w:hAnsi="Arial" w:cs="Arial"/>
+                <w:b/>
+              </w:rPr>
+            </w:pPr>
+            <w:r>
+              <w:rPr>
+                <w:rFonts w:ascii="Arial" w:hAnsi="Arial" w:cs="Arial"/>
+                <w:b/>
+                <w:color w:val="FF0000"/>
+              </w:rPr>
+              <w:t>6</w:t>
+            </w:r>
+            <w:r>
+              <w:rPr>
+                <w:rFonts w:ascii="Arial" w:hAnsi="Arial" w:cs="Arial"/>
+                <w:b/>
+                <w:color w:val="FF0000"/>
+                <w:vertAlign w:val="superscript"/>
+              </w:rPr>
+              <w:t xml:space="preserve">th </w:t>
+            </w:r>
+            <w:r>
+              <w:rPr>
+                <w:rFonts w:ascii="Arial" w:hAnsi="Arial" w:cs="Arial"/>
+                <w:b/>
+                <w:color w:val="FF0000"/>
+              </w:rPr>
+              <w:t>September 2022</w:t>
+            </w:r>
+          </w:p>
+        </w:tc>
+        <w:tc>
+          <w:tcPr>
+            <w:tcW w:w="4675" w:type="dxa"/>
+          </w:tcPr>
+          <w:p>
+            <w:pPr>
+              <w:spacing w:line="360" w:lineRule="auto"/>
+              <w:rPr>
+                <w:rFonts w:ascii="Arial" w:hAnsi="Arial" w:cs="Arial"/>
+              </w:rPr>
+            </w:pPr>
+            <w:r>
+              <w:rPr>
+                <w:rFonts w:ascii="Arial" w:hAnsi="Arial" w:cs="Arial"/>
+              </w:rPr>
+              <w:t>Due Date:</w:t>
+            </w:r>
+          </w:p>
+          <w:p>
+            <w:pPr>
+              <w:spacing w:line="360" w:lineRule="auto"/>
+              <w:rPr>
+                <w:rFonts w:ascii="Arial" w:hAnsi="Arial" w:cs="Arial"/>
+                <w:b/>
+                <w:color w:val="FF0000"/>
+              </w:rPr>
+            </w:pPr>
+            <w:r>
+              <w:rPr>
+                <w:rFonts w:ascii="Arial" w:hAnsi="Arial" w:cs="Arial"/>
+                <w:b/>
+                <w:color w:val="FF0000"/>
+              </w:rPr>
+              <w:t>Task 1: 30 September 2022, by 11.59pm.</w:t>
+            </w:r>
+          </w:p>
+          <w:p>
+            <w:pPr>
+              <w:spacing w:line="360" w:lineRule="auto"/>
+              <w:rPr>
+                <w:rFonts w:ascii="Arial" w:hAnsi="Arial" w:cs="Arial"/>
+                <w:b/>
+                <w:color w:val="FF0000"/>
+              </w:rPr>
+            </w:pPr>
+            <w:r>
+              <w:rPr>
+                <w:rFonts w:ascii="Arial" w:hAnsi="Arial" w:cs="Arial"/>
+                <w:b/>
+                <w:color w:val="FF0000"/>
+              </w:rPr>
+              <w:t>Task 2: 18 November 2022, by 11.59pm</w:t>
+            </w:r>
+          </w:p>
+          <w:p>
+            <w:pPr>
+              <w:spacing w:line="360" w:lineRule="auto"/>
+              <w:rPr>
+                <w:rFonts w:ascii="Arial" w:hAnsi="Arial" w:cs="Arial"/>
+                <w:b/>
+                <w:color w:val="FF0000"/>
+              </w:rPr>
+            </w:pPr>
+            <w:r>
+              <w:rPr>
+                <w:rFonts w:ascii="Arial" w:hAnsi="Arial" w:cs="Arial"/>
+                <w:b/>
+                <w:color w:val="FF0000"/>
+              </w:rPr>
+              <w:t>Task 3: 4 November 2022, by 11.59pm.</w:t>
+            </w:r>
+          </w:p>
+          <w:p>
+            <w:pPr>
+              <w:spacing w:line="360" w:lineRule="auto"/>
+              <w:rPr>
+                <w:rFonts w:ascii="Arial" w:hAnsi="Arial" w:cs="Arial"/>
+                <w:b/>
+                <w:color w:val="FF0000"/>
+              </w:rPr>
+            </w:pPr>
+            <w:r>
+              <w:rPr>
+                <w:rFonts w:ascii="Arial" w:hAnsi="Arial" w:cs="Arial"/>
+                <w:b/>
+                <w:color w:val="FF0000"/>
+              </w:rPr>
+              <w:t>Task 4: 4 November 2022, by 11.59pm.</w:t>
+            </w:r>
+          </w:p>
+          <w:p>
+            <w:pPr>
+              <w:spacing w:line="360" w:lineRule="auto"/>
+              <w:rPr>
+                <w:rFonts w:ascii="Arial" w:hAnsi="Arial" w:cs="Arial"/>
+                <w:b/>
+                <w:color w:val="FF0000"/>
+              </w:rPr>
+            </w:pPr>
+            <w:r>
+              <w:rPr>
+                <w:rFonts w:ascii="Arial" w:hAnsi="Arial" w:cs="Arial"/>
+                <w:b/>
+                <w:color w:val="FF0000"/>
+              </w:rPr>
+              <w:t>Task 5: 4 November 2022, by 11.59pm.</w:t>
+            </w:r>
+          </w:p>
+        </w:tc>
+      </w:tr>
+      <w:tr>
+        <w:tc>
+          <w:tcPr>
+            <w:tcW w:w="9350" w:type="dxa"/>
+            <w:gridSpan w:val="2"/>
+          </w:tcPr>
+          <w:p>
+            <w:pPr>
+              <w:spacing w:line="360" w:lineRule="auto"/>
+              <w:jc w:val="both"/>
+              <w:rPr>
+                <w:rFonts w:ascii="Arial" w:hAnsi="Arial" w:cs="Arial"/>
+              </w:rPr>
+            </w:pPr>
+            <w:r>
+              <w:rPr>
+                <w:rFonts w:ascii="Arial" w:hAnsi="Arial" w:cs="Arial"/>
+              </w:rPr>
+              <w:t xml:space="preserve">Penalties: </w:t>
+            </w:r>
+            <w:r>
+              <w:rPr>
+                <w:rFonts w:ascii="Arial" w:hAnsi="Arial" w:cs="Arial"/>
+              </w:rPr>
+              <w:t>No late work will be accepted. If you are unable to submit coursework on time due to extenuating circumstances, you may be eligible for an extension. Please consult the lecturer.</w:t>
+            </w:r>
+          </w:p>
+        </w:tc>
+      </w:tr>
+      <w:tr>
+        <w:tc>
+          <w:tcPr>
+            <w:tcW w:w="9350" w:type="dxa"/>
+            <w:gridSpan w:val="2"/>
+          </w:tcPr>
+          <w:p>
+            <w:pPr>
+              <w:spacing w:line="360" w:lineRule="auto"/>
+              <w:jc w:val="both"/>
+              <w:rPr>
+                <w:rFonts w:ascii="Arial" w:hAnsi="Arial" w:cs="Arial"/>
+              </w:rPr>
+            </w:pPr>
+            <w:r>
+              <w:rPr>
+                <w:rFonts w:ascii="Arial" w:hAnsi="Arial" w:cs="Arial"/>
+              </w:rPr>
+              <w:t xml:space="preserve">Declaration: </w:t>
+            </w:r>
+            <w:r>
+              <w:rPr>
+                <w:rFonts w:ascii="Arial" w:hAnsi="Arial" w:cs="Arial"/>
+              </w:rPr>
+              <w:t>I/we the undersigned confirm that I/we have read and agree to abide by the University regulations on plagiarism and cheating and Faculty coursework policies and procedures. I/we confirm that this piece of work is my/our own. I/we consent to appropriate storage of our work for plagiarism checking.</w:t>
+            </w:r>
+          </w:p>
+          <w:p>
+            <w:pPr>
+              <w:spacing w:line="360" w:lineRule="auto"/>
+              <w:jc w:val="both"/>
+              <w:rPr>
+                <w:rFonts w:ascii="Arial" w:hAnsi="Arial" w:cs="Arial"/>
+              </w:rPr>
+            </w:pPr>
+          </w:p>
+          <w:p>
+            <w:pPr>
+              <w:spacing w:line="360" w:lineRule="auto"/>
+              <w:jc w:val="both"/>
+              <w:rPr>
+                <w:rFonts w:ascii="Arial" w:hAnsi="Arial" w:cs="Arial"/>
+              </w:rPr>
+            </w:pPr>
+            <w:r>
+              <w:rPr>
+                <w:rFonts w:ascii="Arial" w:hAnsi="Arial" w:cs="Arial"/>
+                <w:noProof/>
+              </w:rPr>
+              <mc:AlternateContent>
+                <mc:Choice Requires="wpi">
+                  <w:drawing>
+                    <wp:anchor distT="0" distB="0" distL="114300" distR="114300" simplePos="0" relativeHeight="251659264" behindDoc="0" locked="0" layoutInCell="1" allowOverlap="1" wp14:anchorId="24A99CB9" wp14:editId="19EE21FA">
+                      <wp:simplePos x="0" y="0"/>
+                      <wp:positionH relativeFrom="column">
+                        <wp:posOffset>1002665</wp:posOffset>
+                      </wp:positionH>
+                      <wp:positionV relativeFrom="paragraph">
+                        <wp:posOffset>-30555</wp:posOffset>
+                      </wp:positionV>
+                      <wp:extent cx="262800" cy="436680"/>
+                      <wp:effectExtent l="0" t="38100" r="42545" b="40005"/>
+                      <wp:wrapNone/>
+                      <wp:docPr id="1" name="Ink 1"/>
+                      <wp:cNvGraphicFramePr/>
+                      <a:graphic xmlns:a="http://schemas.openxmlformats.org/drawingml/2006/main">
+                        <a:graphicData uri="http://schemas.microsoft.com/office/word/2010/wordprocessingInk">
+                          <w14:contentPart bwMode="auto" r:id="rId6">
+                            <w14:nvContentPartPr>
+                              <w14:cNvContentPartPr/>
+                            </w14:nvContentPartPr>
+                            <w14:xfrm>
+                              <a:off x="0" y="0"/>
+                              <a:ext cx="262800" cy="436680"/>
+                            </w14:xfrm>
+                          </w14:contentPart>
+                        </a:graphicData>
+                      </a:graphic>
+                    </wp:anchor>
+                  </w:drawing>
+                </mc:Choice>
+                <mc:Fallback>
+                  <w:pict>
+                    <v:shapetype w14:anchorId="49793856" id="_x0000_t75" coordsize="21600,21600" o:spt="75" o:preferrelative="t" path="m@4@5l@4@11@9@11@9@5xe" filled="f" stroked="f">
+                      <v:stroke joinstyle="miter"/>
+                      <v:formulas>
+                        <v:f eqn="if lineDrawn pixelLineWidth 0"/>
+                        <v:f eqn="sum @0 1 0"/>
+                        <v:f eqn="sum 0 0 @1"/>
+                        <v:f eqn="prod @2 1 2"/>
+                        <v:f eqn="prod @3 21600 pixelWidth"/>
+                        <v:f eqn="prod @3 21600 pixelHeight"/>
+                        <v:f eqn="sum @0 0 1"/>
+                        <v:f eqn="prod @6 1 2"/>
+                        <v:f eqn="prod @7 21600 pixelWidth"/>
+                        <v:f eqn="sum @8 21600 0"/>
+                        <v:f eqn="prod @7 21600 pixelHeight"/>
+                        <v:f eqn="sum @10 21600 0"/>
+                      </v:formulas>
+                      <v:path o:extrusionok="f" gradientshapeok="t" o:connecttype="rect"/>
+                      <o:lock v:ext="edit" aspectratio="t"/>
+                    </v:shapetype>
+                    <v:shape id="Ink 1" o:spid="_x0000_s1026" type="#_x0000_t75" style="position:absolute;margin-left:78.25pt;margin-top:-3.1pt;width:22.15pt;height:35.8pt;z-index:251659264;visibility:visible;mso-wrap-style:square;mso-wrap-distance-left:9pt;mso-wrap-distance-top:0;mso-wrap-distance-right:9pt;mso-wrap-distance-bottom:0;mso-position-horizontal:absolute;mso-position-horizontal-relative:text;mso-position-vertical:absolute;mso-position-vertical-relative:text" o:gfxdata="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">
+                      <v:imagedata r:id="rId7" o:title=""/>
+                    </v:shape>
+                  </w:pict>
+                </mc:Fallback>
+              </mc:AlternateContent>
+            </w:r>
+          </w:p>
+          <w:p>
+            <w:pPr>
+              <w:spacing w:line="360" w:lineRule="auto"/>
+              <w:jc w:val="both"/>
+              <w:rPr>
+                <w:rFonts w:ascii="Arial" w:hAnsi="Arial" w:cs="Arial"/>
+              </w:rPr>
+            </w:pPr>
+            <w:r>
+              <w:rPr>
+                <w:rFonts w:ascii="Arial" w:hAnsi="Arial" w:cs="Arial"/>
+              </w:rPr>
+              <w:t>Signature(s): ________________________</w:t>
+            </w:r>
+          </w:p>
+        </w:tc>
+      </w:tr>
+    </w:tbl>
     <w:p>
       <w:pPr>
         <w:spacing w:line="360" w:lineRule="auto"/>
@@ -587,16 +1349,32 @@
     <w:p>
       <w:pPr>
         <w:spacing w:after="0"/>
-      </w:pPr>
-      <w:r>
+        <w:rPr>
+          <w:b/>
+          <w:bCs/>
+        </w:rPr>
+      </w:pPr>
+      <w:r>
+        <w:rPr>
+          <w:b/>
+          <w:bCs/>
+        </w:rPr>
         <w:t>Usability Testing Question</w:t>
       </w:r>
     </w:p>
     <w:p>
       <w:pPr>
         <w:spacing w:after="0"/>
-      </w:pPr>
-      <w:r>
+        <w:rPr>
+          <w:b/>
+          <w:bCs/>
+        </w:rPr>
+      </w:pPr>
+      <w:r>
+        <w:rPr>
+          <w:b/>
+          <w:bCs/>
+        </w:rPr>
         <w:t xml:space="preserve">Overall Prototype: </w:t>
       </w:r>
     </w:p>
@@ -747,8 +1525,16 @@
     <w:p>
       <w:pPr>
         <w:spacing w:after="0"/>
-      </w:pPr>
-      <w:r>
+        <w:rPr>
+          <w:b/>
+          <w:bCs/>
+        </w:rPr>
+      </w:pPr>
+      <w:r>
+        <w:rPr>
+          <w:b/>
+          <w:bCs/>
+        </w:rPr>
         <w:t xml:space="preserve">My Buddy: </w:t>
       </w:r>
     </w:p>
@@ -761,8 +1547,8 @@
         </w:numPr>
         <w:spacing w:after="0"/>
       </w:pPr>
-      <w:bookmarkStart w:id="1" w:name="_Hlk117949465"/>
-      <w:bookmarkStart w:id="2" w:name="_Hlk118752413"/>
+      <w:bookmarkStart w:id="0" w:name="_Hlk117949465"/>
+      <w:bookmarkStart w:id="1" w:name="_Hlk118752413"/>
       <w:r>
         <w:t>What is your rating for the My Buddy prototype user interface?</w:t>
       </w:r>
@@ -776,13 +1562,13 @@
         </w:numPr>
         <w:spacing w:after="0"/>
       </w:pPr>
-      <w:bookmarkStart w:id="3" w:name="_Hlk117980921"/>
+      <w:bookmarkStart w:id="2" w:name="_Hlk117980921"/>
       <w:r>
         <w:t xml:space="preserve">Does this My Buddy prototype is easy to be used? </w:t>
       </w:r>
     </w:p>
-    <w:bookmarkEnd w:id="1"/>
-    <w:bookmarkEnd w:id="3"/>
+    <w:bookmarkEnd w:id="0"/>
+    <w:bookmarkEnd w:id="2"/>
     <w:p>
       <w:pPr>
         <w:pStyle w:val="ListParagraph"/>
@@ -828,17 +1614,25 @@
         <w:t xml:space="preserve">What features do you think need to be improved in this prototype? </w:t>
       </w:r>
     </w:p>
-    <w:bookmarkEnd w:id="2"/>
-    <w:p>
-      <w:pPr>
-        <w:spacing w:after="0"/>
-      </w:pPr>
-    </w:p>
-    <w:p>
-      <w:pPr>
-        <w:spacing w:after="0"/>
-      </w:pPr>
-      <w:r>
+    <w:bookmarkEnd w:id="1"/>
+    <w:p>
+      <w:pPr>
+        <w:spacing w:after="0"/>
+      </w:pPr>
+    </w:p>
+    <w:p>
+      <w:pPr>
+        <w:spacing w:after="0"/>
+        <w:rPr>
+          <w:b/>
+          <w:bCs/>
+        </w:rPr>
+      </w:pPr>
+      <w:r>
+        <w:rPr>
+          <w:b/>
+          <w:bCs/>
+        </w:rPr>
         <w:t xml:space="preserve">Study Forum: </w:t>
       </w:r>
     </w:p>
@@ -1020,23 +1814,40 @@
     <w:p>
       <w:pPr>
         <w:spacing w:after="0"/>
-      </w:pPr>
-      <w:r>
+        <w:rPr>
+          <w:b/>
+          <w:bCs/>
+        </w:rPr>
+      </w:pPr>
+      <w:r>
+        <w:rPr>
+          <w:b/>
+          <w:bCs/>
+        </w:rPr>
         <w:lastRenderedPageBreak/>
         <w:t>Two main functions</w:t>
       </w:r>
       <w:r>
+        <w:rPr>
+          <w:b/>
+          <w:bCs/>
+        </w:rPr>
         <w:t xml:space="preserve"> in the buddy system app</w:t>
       </w:r>
-      <w:r>
-        <w:t>:</w:t>
-      </w:r>
-    </w:p>
-    <w:p>
-      <w:pPr>
-        <w:spacing w:after="0"/>
-      </w:pPr>
-      <w:r>
+    </w:p>
+    <w:p>
+      <w:pPr>
+        <w:spacing w:after="0"/>
+        <w:rPr>
+          <w:b/>
+          <w:bCs/>
+        </w:rPr>
+      </w:pPr>
+      <w:r>
+        <w:rPr>
+          <w:b/>
+          <w:bCs/>
+        </w:rPr>
         <w:t>My Buddy:</w:t>
       </w:r>
     </w:p>
@@ -1122,8 +1933,16 @@
     <w:p>
       <w:pPr>
         <w:spacing w:after="0"/>
-      </w:pPr>
-      <w:r>
+        <w:rPr>
+          <w:b/>
+          <w:bCs/>
+        </w:rPr>
+      </w:pPr>
+      <w:r>
+        <w:rPr>
+          <w:b/>
+          <w:bCs/>
+        </w:rPr>
         <w:t>Study Forum:</w:t>
       </w:r>
     </w:p>
@@ -1182,19 +2001,7 @@
           <w:rPr>
             <w:rStyle w:val="Hyperlink"/>
           </w:rPr>
-          <w:t>https://balsamiq.cloud/ssvdiho/pxnwvy1/r2278?f=N4IgUiBcAMA0IDkpxAYWfAMhkAhHAsjgFo4DSUA2gLoC%2</w:t>
-        </w:r>
-        <w:r>
-          <w:rPr>
-            <w:rStyle w:val="Hyperlink"/>
-          </w:rPr>
-          <w:t>B</w:t>
-        </w:r>
-        <w:r>
-          <w:rPr>
-            <w:rStyle w:val="Hyperlink"/>
-          </w:rPr>
-          <w:t>QA%3D</w:t>
+          <w:t>https://balsamiq.cloud/ssvdiho/pxnwvy1/r2278?f=N4IgUiBcAMA0IDkpxAYWfAMhkAhHAsjgFo4DSUA2gLoC%2BQA%3D</w:t>
         </w:r>
       </w:hyperlink>
       <w:r>
@@ -1220,19 +2027,7 @@
           <w:rPr>
             <w:rStyle w:val="Hyperlink"/>
           </w:rPr>
-          <w:t>https://balsamiq.cloud/ssvdiho/pxnwvy1/r2278?f=N4IgUiBcCMA0IDkpxAYWfAMhkAhHAsjgFo4DSUA2gLoC%2BQA</w:t>
-        </w:r>
-        <w:r>
-          <w:rPr>
-            <w:rStyle w:val="Hyperlink"/>
-          </w:rPr>
-          <w:t>%</w:t>
-        </w:r>
-        <w:r>
-          <w:rPr>
-            <w:rStyle w:val="Hyperlink"/>
-          </w:rPr>
-          <w:t>3D</w:t>
+          <w:t>https://balsamiq.cloud/ssvdiho/pxnwvy1/r2278?f=N4IgUiBcCMA0IDkpxAYWfAMhkAhHAsjgFo4DSUA2gLoC%2BQA%3D</w:t>
         </w:r>
       </w:hyperlink>
       <w:r>
@@ -2000,7 +2795,7 @@
     <w:lsdException w:name="Medium Shading 2 Accent 1" w:uiPriority="64"/>
     <w:lsdException w:name="Medium List 1 Accent 1" w:uiPriority="65"/>
     <w:lsdException w:name="Revision" w:semiHidden="1"/>
-    <w:lsdException w:name="List Paragraph" w:uiPriority="34" w:qFormat="1"/>
+    <w:lsdException w:name="List Paragraph" w:uiPriority="1" w:qFormat="1"/>
     <w:lsdException w:name="Quote" w:uiPriority="29" w:qFormat="1"/>
     <w:lsdException w:name="Intense Quote" w:uiPriority="30" w:qFormat="1"/>
     <w:lsdException w:name="Medium List 2 Accent 1" w:uiPriority="66"/>
@@ -2255,7 +3050,7 @@
   <w:style w:type="paragraph" w:styleId="ListParagraph">
     <w:name w:val="List Paragraph"/>
     <w:basedOn w:val="Normal"/>
-    <w:uiPriority w:val="34"/>
+    <w:uiPriority w:val="1"/>
     <w:qFormat/>
     <w:rsid w:val="00A6264C"/>
     <w:pPr>
@@ -2383,6 +3178,33 @@
     </w:rPr>
   </w:style>
 </w:styles>
+</file>
+
+<file path=word/ink/ink1.xml><?xml version="1.0" encoding="utf-8"?>
+<inkml:ink xmlns:inkml="http://www.w3.org/2003/InkML">
+  <inkml:definitions>
+    <inkml:context xml:id="ctx0">
+      <inkml:inkSource xml:id="inkSrc0">
+        <inkml:traceFormat>
+          <inkml:channel name="X" type="integer" min="-2.14748E9" max="2.14748E9" units="cm"/>
+          <inkml:channel name="Y" type="integer" min="-2.14748E9" max="2.14748E9" units="cm"/>
+          <inkml:channel name="F" type="integer" max="32767" units="dev"/>
+        </inkml:traceFormat>
+        <inkml:channelProperties>
+          <inkml:channelProperty channel="X" name="resolution" value="1000" units="1/cm"/>
+          <inkml:channelProperty channel="Y" name="resolution" value="1000" units="1/cm"/>
+          <inkml:channelProperty channel="F" name="resolution" value="0" units="1/dev"/>
+        </inkml:channelProperties>
+      </inkml:inkSource>
+      <inkml:timestamp xml:id="ts0" timeString="2022-09-27T13:36:02.596"/>
+    </inkml:context>
+    <inkml:brush xml:id="br0">
+      <inkml:brushProperty name="width" value="0.05" units="cm"/>
+      <inkml:brushProperty name="height" value="0.05" units="cm"/>
+    </inkml:brush>
+  </inkml:definitions>
+  <inkml:trace contextRef="#ctx0" brushRef="#br0">1 959 24575,'4'-2'0,"1"1"0,0-1 0,0 0 0,-1 0 0,1-1 0,-1 1 0,0-1 0,0 0 0,0 0 0,5-5 0,7-4 0,33-25 0,-2-2 0,-1-1 0,-3-3 0,57-71 0,-81 88 0,-1 0 0,-1-1 0,-2 0 0,-1-2 0,18-48 0,32-153 0,-58 204 0,-1 1 0,-1-1 0,-1-1 0,-2-46 0,-1 72 0,0 0 0,0 0 0,1 0 0,-1 0 0,0 0 0,-1 0 0,1 0 0,0 0 0,0 0 0,0 0 0,-1 0 0,1 0 0,0 0 0,-1 0 0,1 1 0,0-1 0,-1 0 0,1 0 0,-1 0 0,0 1 0,1-1 0,-1 0 0,0 1 0,1-1 0,-2 0 0,1 1 0,0 1 0,0-1 0,0 0 0,0 1 0,1-1 0,-1 1 0,0 0 0,0-1 0,0 1 0,1 0 0,-1-1 0,0 1 0,0 0 0,1 0 0,-1 0 0,1-1 0,-1 1 0,0 1 0,-25 53 0,26-53 0,-13 31 0,3 0 0,0 1 0,3 0 0,-7 55 0,8 143 0,8 206 0,-2-431 0,-1-1 0,1 1 0,-1 0 0,0-1 0,-1 1 0,1-1 0,-1 0 0,0 1 0,-1-1 0,0 0 0,0 0 0,0 0 0,-7 8 0,8-11 0,-1-1 0,1 1 0,-1-1 0,0 0 0,0 0 0,0 0 0,0 0 0,0 0 0,0 0 0,0-1 0,-1 0 0,1 0 0,0 0 0,-1 0 0,1 0 0,-1-1 0,1 1 0,-1-1 0,0 0 0,1 0 0,-1 0 0,1-1 0,-1 1 0,1-1 0,-1 0 0,-6-2 0,5 0 0,-1 0 0,0 0 0,1 0 0,-1-1 0,1 1 0,0-2 0,1 1 0,-1 0 0,1-1 0,-1 0 0,1 0 0,1 0 0,-1 0 0,-3-8 0,1 3 0,1-1 0,0-1 0,0 1 0,2-1 0,-1 1 0,-2-19 0,5 25 0,1 0 0,1 1 0,-1-1 0,1 0 0,-1 1 0,1-1 0,0 1 0,1-1 0,-1 1 0,1 0 0,0-1 0,0 1 0,0 0 0,1 0 0,0 0 0,-1 1 0,1-1 0,0 0 0,1 1 0,-1 0 0,1 0 0,-1 0 0,7-4 0,11-6 0,0 1 0,0 1 0,31-12 0,-31 14 0,-6 3 0,16-7 0,0-1 0,53-34 0,-75 41 0,0 0 0,-1 0 0,0-1 0,0 0 0,0 0 0,-1-1 0,0 0 0,-1 0 0,0-1 0,-1 1 0,1-1 0,5-18 0,44-175 0,-41 145 0,-14 57 0,1 1 0,-1-1 0,0 0 0,0 1 0,1-1 0,-1 0 0,0 0 0,0 1 0,0-1 0,0 0 0,0 0 0,0 0 0,0 1 0,0-1 0,0 0 0,0 0 0,-1 1 0,1-1 0,0 0 0,0 0 0,-1 1 0,1-1 0,-1 0 0,0 1 0,1 0 0,-1-1 0,0 2 0,1-1 0,-1 0 0,0 0 0,1 0 0,-1 0 0,1 0 0,-1 0 0,0 1 0,1-1 0,-1 0 0,0 1 0,1-1 0,-1 0 0,1 1 0,-1-1 0,1 0 0,-1 2 0,-32 29 0,31-28 0,-39 42 0,2 1 0,2 2 0,-40 70 0,61-89 0,2 0 0,1 1 0,1 1 0,1 0 0,2 0 0,1 1 0,-7 62 0,13-72 0,-2 11 0,2 0 0,1 0 0,1 0 0,8 50 0,-6-78 0,0 1 0,1-1 0,-1 1 0,1-1 0,1 0 0,-1 0 0,1-1 0,-1 1 0,1-1 0,1 1 0,-1-1 0,0-1 0,1 1 0,0-1 0,0 1 0,0-1 0,0-1 0,1 1 0,9 3 0,0-1 0,0 0 0,0 0 0,0-2 0,1 0 0,-1 0 0,22-1 0,-33-2 0,0 0 0,0 0 0,0 0 0,0 0 0,0-1 0,0 0 0,0 0 0,0 0 0,0-1 0,-1 1 0,1-1 0,0 0 0,-1 0 0,1 0 0,-1 0 0,0 0 0,0-1 0,1 0 0,2-3 0,-3 1 0,0 0 0,0 1 0,-1-1 0,1-1 0,-1 1 0,0 0 0,0-1 0,-1 1 0,0-1 0,0 1 0,0-1 0,-1 0 0,1-6 0,-1-8 0,1 5 0,0 1 0,-2-1 0,0 0 0,-3-14 0,4 26 0,-1 0 0,1 0 0,-1 0 0,0 0 0,0 0 0,0 1 0,-1-1 0,1 0 0,-1 1 0,1-1 0,-1 1 0,0-1 0,0 1 0,0 0 0,0 0 0,-1 0 0,1 0 0,0 0 0,-1 1 0,1-1 0,-1 1 0,0-1 0,1 1 0,-1 0 0,-5-1 0,-7 0-68,1 0 0,-1 2 0,0-1 0,-24 4 0,19-1-957,0-1-5801</inkml:trace>
+</inkml:ink>
 </file>
 
 <file path=word/theme/theme1.xml><?xml version="1.0" encoding="utf-8"?>

</xml_diff>